<commit_message>
Writing Articles and daily cartoon update
</commit_message>
<xml_diff>
--- a/Articles/2024/6-SASS-Or-SCSS/3-Shortcut-Cheat-Sheet/No Images 3 Shortcut Cheat Sheet.docx
+++ b/Articles/2024/6-SASS-Or-SCSS/3-Shortcut-Cheat-Sheet/No Images 3 Shortcut Cheat Sheet.docx
@@ -455,1235 +455,595 @@
     </w:p>
     <w:p>
       <w:pPr>
-        <w:shd w:val="clear" w:color="auto" w:fill="1F1F1F"/>
-        <w:spacing w:after="0" w:line="210" w:lineRule="atLeast"/>
-        <w:rPr>
-          <w:rFonts w:ascii="Consolas" w:eastAsia="Times New Roman" w:hAnsi="Consolas" w:cs="Times New Roman"/>
-          <w:color w:val="CCCCCC"/>
-          <w:kern w:val="0"/>
-          <w:sz w:val="21"/>
-          <w:szCs w:val="21"/>
-          <w14:ligatures w14:val="none"/>
+        <w:pStyle w:val="code"/>
+        <w:rPr>
+          <w:color w:val="262626" w:themeColor="text1" w:themeTint="D9"/>
         </w:rPr>
       </w:pPr>
       <w:r>
         <w:rPr>
-          <w:rFonts w:ascii="Consolas" w:eastAsia="Times New Roman" w:hAnsi="Consolas" w:cs="Times New Roman"/>
-          <w:color w:val="808080"/>
-          <w:kern w:val="0"/>
-          <w:sz w:val="21"/>
-          <w:szCs w:val="21"/>
-          <w14:ligatures w14:val="none"/>
-        </w:rPr>
-        <w:t>&lt;</w:t>
-      </w:r>
-      <w:r>
-        <w:rPr>
-          <w:rFonts w:ascii="Consolas" w:eastAsia="Times New Roman" w:hAnsi="Consolas" w:cs="Times New Roman"/>
-          <w:color w:val="569CD6"/>
-          <w:kern w:val="0"/>
-          <w:sz w:val="21"/>
-          <w:szCs w:val="21"/>
-          <w14:ligatures w14:val="none"/>
-        </w:rPr>
-        <w:t>body</w:t>
-      </w:r>
-      <w:r>
-        <w:rPr>
-          <w:rFonts w:ascii="Consolas" w:eastAsia="Times New Roman" w:hAnsi="Consolas" w:cs="Times New Roman"/>
-          <w:color w:val="808080"/>
-          <w:kern w:val="0"/>
-          <w:sz w:val="21"/>
-          <w:szCs w:val="21"/>
-          <w14:ligatures w14:val="none"/>
-        </w:rPr>
-        <w:t>&gt;</w:t>
+          <w:color w:val="262626" w:themeColor="text1" w:themeTint="D9"/>
+        </w:rPr>
+        <w:t>&lt;body&gt;</w:t>
       </w:r>
     </w:p>
     <w:p>
       <w:pPr>
-        <w:shd w:val="clear" w:color="auto" w:fill="1F1F1F"/>
-        <w:spacing w:after="0" w:line="210" w:lineRule="atLeast"/>
-        <w:rPr>
-          <w:rFonts w:ascii="Consolas" w:eastAsia="Times New Roman" w:hAnsi="Consolas" w:cs="Times New Roman"/>
-          <w:color w:val="CCCCCC"/>
-          <w:kern w:val="0"/>
-          <w:sz w:val="21"/>
-          <w:szCs w:val="21"/>
-          <w14:ligatures w14:val="none"/>
-        </w:rPr>
-      </w:pPr>
-      <w:r>
-        <w:rPr>
-          <w:rFonts w:ascii="Consolas" w:eastAsia="Times New Roman" w:hAnsi="Consolas" w:cs="Times New Roman"/>
-          <w:color w:val="808080"/>
-          <w:kern w:val="0"/>
-          <w:sz w:val="21"/>
-          <w:szCs w:val="21"/>
-          <w14:ligatures w14:val="none"/>
-        </w:rPr>
-        <w:t>&lt;</w:t>
-      </w:r>
-      <w:r>
-        <w:rPr>
-          <w:rFonts w:ascii="Consolas" w:eastAsia="Times New Roman" w:hAnsi="Consolas" w:cs="Times New Roman"/>
-          <w:color w:val="569CD6"/>
-          <w:kern w:val="0"/>
-          <w:sz w:val="21"/>
-          <w:szCs w:val="21"/>
-          <w14:ligatures w14:val="none"/>
-        </w:rPr>
-        <w:t>div</w:t>
-      </w:r>
-      <w:r>
-        <w:rPr>
-          <w:rFonts w:ascii="Consolas" w:eastAsia="Times New Roman" w:hAnsi="Consolas" w:cs="Times New Roman"/>
-          <w:color w:val="CCCCCC"/>
-          <w:kern w:val="0"/>
-          <w:sz w:val="21"/>
-          <w:szCs w:val="21"/>
-          <w14:ligatures w14:val="none"/>
-        </w:rPr>
-        <w:t xml:space="preserve"> </w:t>
-      </w:r>
-      <w:r>
-        <w:rPr>
-          <w:rFonts w:ascii="Consolas" w:eastAsia="Times New Roman" w:hAnsi="Consolas" w:cs="Times New Roman"/>
-          <w:color w:val="9CDCFE"/>
-          <w:kern w:val="0"/>
-          <w:sz w:val="21"/>
-          <w:szCs w:val="21"/>
-          <w14:ligatures w14:val="none"/>
-        </w:rPr>
-        <w:t>class</w:t>
-      </w:r>
-      <w:r>
-        <w:rPr>
-          <w:rFonts w:ascii="Consolas" w:eastAsia="Times New Roman" w:hAnsi="Consolas" w:cs="Times New Roman"/>
-          <w:color w:val="CCCCCC"/>
-          <w:kern w:val="0"/>
-          <w:sz w:val="21"/>
-          <w:szCs w:val="21"/>
-          <w14:ligatures w14:val="none"/>
-        </w:rPr>
-        <w:t>=</w:t>
-      </w:r>
-      <w:r>
-        <w:rPr>
-          <w:rFonts w:ascii="Consolas" w:eastAsia="Times New Roman" w:hAnsi="Consolas" w:cs="Times New Roman"/>
-          <w:color w:val="CE9178"/>
-          <w:kern w:val="0"/>
-          <w:sz w:val="21"/>
-          <w:szCs w:val="21"/>
-          <w14:ligatures w14:val="none"/>
-        </w:rPr>
-        <w:t>"main"</w:t>
-      </w:r>
-      <w:r>
-        <w:rPr>
-          <w:rFonts w:ascii="Consolas" w:eastAsia="Times New Roman" w:hAnsi="Consolas" w:cs="Times New Roman"/>
-          <w:color w:val="808080"/>
-          <w:kern w:val="0"/>
-          <w:sz w:val="21"/>
-          <w:szCs w:val="21"/>
-          <w14:ligatures w14:val="none"/>
-        </w:rPr>
-        <w:t>&gt;</w:t>
-      </w:r>
-    </w:p>
-    <w:p>
-      <w:pPr>
-        <w:shd w:val="clear" w:color="auto" w:fill="1F1F1F"/>
-        <w:spacing w:after="0" w:line="210" w:lineRule="atLeast"/>
-        <w:rPr>
-          <w:rFonts w:ascii="Consolas" w:eastAsia="Times New Roman" w:hAnsi="Consolas" w:cs="Times New Roman"/>
-          <w:color w:val="CCCCCC"/>
-          <w:kern w:val="0"/>
-          <w:sz w:val="21"/>
-          <w:szCs w:val="21"/>
-          <w14:ligatures w14:val="none"/>
+        <w:pStyle w:val="code"/>
+        <w:rPr>
+          <w:color w:val="262626" w:themeColor="text1" w:themeTint="D9"/>
         </w:rPr>
       </w:pPr>
     </w:p>
     <w:p>
       <w:pPr>
-        <w:shd w:val="clear" w:color="auto" w:fill="1F1F1F"/>
-        <w:spacing w:after="0" w:line="210" w:lineRule="atLeast"/>
-        <w:rPr>
-          <w:rFonts w:ascii="Consolas" w:eastAsia="Times New Roman" w:hAnsi="Consolas" w:cs="Times New Roman"/>
-          <w:color w:val="CCCCCC"/>
-          <w:kern w:val="0"/>
-          <w:sz w:val="21"/>
-          <w:szCs w:val="21"/>
-          <w14:ligatures w14:val="none"/>
+        <w:pStyle w:val="code"/>
+        <w:rPr>
+          <w:color w:val="262626" w:themeColor="text1" w:themeTint="D9"/>
         </w:rPr>
       </w:pPr>
       <w:r>
         <w:rPr>
-          <w:rFonts w:ascii="Consolas" w:eastAsia="Times New Roman" w:hAnsi="Consolas" w:cs="Times New Roman"/>
-          <w:color w:val="808080"/>
-          <w:kern w:val="0"/>
-          <w:sz w:val="21"/>
-          <w:szCs w:val="21"/>
-          <w14:ligatures w14:val="none"/>
-        </w:rPr>
-        <w:t>&lt;</w:t>
-      </w:r>
-      <w:r>
-        <w:rPr>
-          <w:rFonts w:ascii="Consolas" w:eastAsia="Times New Roman" w:hAnsi="Consolas" w:cs="Times New Roman"/>
-          <w:color w:val="569CD6"/>
-          <w:kern w:val="0"/>
-          <w:sz w:val="21"/>
-          <w:szCs w:val="21"/>
-          <w14:ligatures w14:val="none"/>
-        </w:rPr>
-        <w:t>p</w:t>
-      </w:r>
-      <w:r>
-        <w:rPr>
-          <w:rFonts w:ascii="Consolas" w:eastAsia="Times New Roman" w:hAnsi="Consolas" w:cs="Times New Roman"/>
-          <w:color w:val="808080"/>
-          <w:kern w:val="0"/>
-          <w:sz w:val="21"/>
-          <w:szCs w:val="21"/>
-          <w14:ligatures w14:val="none"/>
-        </w:rPr>
-        <w:t>&gt;</w:t>
-      </w:r>
-      <w:r>
-        <w:rPr>
-          <w:rFonts w:ascii="Consolas" w:eastAsia="Times New Roman" w:hAnsi="Consolas" w:cs="Times New Roman"/>
-          <w:color w:val="CCCCCC"/>
-          <w:kern w:val="0"/>
-          <w:sz w:val="21"/>
-          <w:szCs w:val="21"/>
-          <w14:ligatures w14:val="none"/>
-        </w:rPr>
-        <w:t xml:space="preserve">Lorem ipsum dolor, sit </w:t>
-      </w:r>
-      <w:proofErr w:type="spellStart"/>
-      <w:r>
-        <w:rPr>
-          <w:rFonts w:ascii="Consolas" w:eastAsia="Times New Roman" w:hAnsi="Consolas" w:cs="Times New Roman"/>
-          <w:color w:val="CCCCCC"/>
-          <w:kern w:val="0"/>
-          <w:sz w:val="21"/>
-          <w:szCs w:val="21"/>
-          <w14:ligatures w14:val="none"/>
-        </w:rPr>
-        <w:t>amet</w:t>
-      </w:r>
-      <w:proofErr w:type="spellEnd"/>
-      <w:r>
-        <w:rPr>
-          <w:rFonts w:ascii="Consolas" w:eastAsia="Times New Roman" w:hAnsi="Consolas" w:cs="Times New Roman"/>
-          <w:color w:val="CCCCCC"/>
-          <w:kern w:val="0"/>
-          <w:sz w:val="21"/>
-          <w:szCs w:val="21"/>
-          <w14:ligatures w14:val="none"/>
-        </w:rPr>
-        <w:t xml:space="preserve"> </w:t>
-      </w:r>
-      <w:proofErr w:type="spellStart"/>
-      <w:r>
-        <w:rPr>
-          <w:rFonts w:ascii="Consolas" w:eastAsia="Times New Roman" w:hAnsi="Consolas" w:cs="Times New Roman"/>
-          <w:color w:val="CCCCCC"/>
-          <w:kern w:val="0"/>
-          <w:sz w:val="21"/>
-          <w:szCs w:val="21"/>
-          <w14:ligatures w14:val="none"/>
-        </w:rPr>
-        <w:t>consectetur</w:t>
-      </w:r>
-      <w:proofErr w:type="spellEnd"/>
-      <w:r>
-        <w:rPr>
-          <w:rFonts w:ascii="Consolas" w:eastAsia="Times New Roman" w:hAnsi="Consolas" w:cs="Times New Roman"/>
-          <w:color w:val="CCCCCC"/>
-          <w:kern w:val="0"/>
-          <w:sz w:val="21"/>
-          <w:szCs w:val="21"/>
-          <w14:ligatures w14:val="none"/>
-        </w:rPr>
-        <w:t xml:space="preserve"> </w:t>
-      </w:r>
-      <w:proofErr w:type="spellStart"/>
-      <w:r>
-        <w:rPr>
-          <w:rFonts w:ascii="Consolas" w:eastAsia="Times New Roman" w:hAnsi="Consolas" w:cs="Times New Roman"/>
-          <w:color w:val="CCCCCC"/>
-          <w:kern w:val="0"/>
-          <w:sz w:val="21"/>
-          <w:szCs w:val="21"/>
-          <w14:ligatures w14:val="none"/>
-        </w:rPr>
-        <w:t>adipisicing</w:t>
-      </w:r>
-      <w:proofErr w:type="spellEnd"/>
-      <w:r>
-        <w:rPr>
-          <w:rFonts w:ascii="Consolas" w:eastAsia="Times New Roman" w:hAnsi="Consolas" w:cs="Times New Roman"/>
-          <w:color w:val="CCCCCC"/>
-          <w:kern w:val="0"/>
-          <w:sz w:val="21"/>
-          <w:szCs w:val="21"/>
-          <w14:ligatures w14:val="none"/>
-        </w:rPr>
-        <w:t xml:space="preserve"> </w:t>
-      </w:r>
-      <w:proofErr w:type="spellStart"/>
-      <w:r>
-        <w:rPr>
-          <w:rFonts w:ascii="Consolas" w:eastAsia="Times New Roman" w:hAnsi="Consolas" w:cs="Times New Roman"/>
-          <w:color w:val="CCCCCC"/>
-          <w:kern w:val="0"/>
-          <w:sz w:val="21"/>
-          <w:szCs w:val="21"/>
-          <w14:ligatures w14:val="none"/>
-        </w:rPr>
-        <w:t>elit</w:t>
-      </w:r>
-      <w:proofErr w:type="spellEnd"/>
-      <w:r>
-        <w:rPr>
-          <w:rFonts w:ascii="Consolas" w:eastAsia="Times New Roman" w:hAnsi="Consolas" w:cs="Times New Roman"/>
-          <w:color w:val="CCCCCC"/>
-          <w:kern w:val="0"/>
-          <w:sz w:val="21"/>
-          <w:szCs w:val="21"/>
-          <w14:ligatures w14:val="none"/>
-        </w:rPr>
-        <w:t xml:space="preserve">. </w:t>
-      </w:r>
-      <w:proofErr w:type="spellStart"/>
-      <w:r>
-        <w:rPr>
-          <w:rFonts w:ascii="Consolas" w:eastAsia="Times New Roman" w:hAnsi="Consolas" w:cs="Times New Roman"/>
-          <w:color w:val="CCCCCC"/>
-          <w:kern w:val="0"/>
-          <w:sz w:val="21"/>
-          <w:szCs w:val="21"/>
-          <w14:ligatures w14:val="none"/>
-        </w:rPr>
-        <w:t>Temporibus</w:t>
-      </w:r>
-      <w:proofErr w:type="spellEnd"/>
-      <w:r>
-        <w:rPr>
-          <w:rFonts w:ascii="Consolas" w:eastAsia="Times New Roman" w:hAnsi="Consolas" w:cs="Times New Roman"/>
-          <w:color w:val="CCCCCC"/>
-          <w:kern w:val="0"/>
-          <w:sz w:val="21"/>
-          <w:szCs w:val="21"/>
-          <w14:ligatures w14:val="none"/>
-        </w:rPr>
-        <w:t xml:space="preserve"> rem </w:t>
-      </w:r>
-      <w:proofErr w:type="spellStart"/>
-      <w:r>
-        <w:rPr>
-          <w:rFonts w:ascii="Consolas" w:eastAsia="Times New Roman" w:hAnsi="Consolas" w:cs="Times New Roman"/>
-          <w:color w:val="CCCCCC"/>
-          <w:kern w:val="0"/>
-          <w:sz w:val="21"/>
-          <w:szCs w:val="21"/>
-          <w14:ligatures w14:val="none"/>
-        </w:rPr>
-        <w:t>voluptatum</w:t>
-      </w:r>
-      <w:proofErr w:type="spellEnd"/>
-      <w:r>
-        <w:rPr>
-          <w:rFonts w:ascii="Consolas" w:eastAsia="Times New Roman" w:hAnsi="Consolas" w:cs="Times New Roman"/>
-          <w:color w:val="CCCCCC"/>
-          <w:kern w:val="0"/>
-          <w:sz w:val="21"/>
-          <w:szCs w:val="21"/>
-          <w14:ligatures w14:val="none"/>
-        </w:rPr>
-        <w:t xml:space="preserve"> </w:t>
-      </w:r>
-      <w:proofErr w:type="spellStart"/>
-      <w:r>
-        <w:rPr>
-          <w:rFonts w:ascii="Consolas" w:eastAsia="Times New Roman" w:hAnsi="Consolas" w:cs="Times New Roman"/>
-          <w:color w:val="CCCCCC"/>
-          <w:kern w:val="0"/>
-          <w:sz w:val="21"/>
-          <w:szCs w:val="21"/>
-          <w14:ligatures w14:val="none"/>
-        </w:rPr>
-        <w:t>accusantium</w:t>
-      </w:r>
-      <w:proofErr w:type="spellEnd"/>
-      <w:r>
-        <w:rPr>
-          <w:rFonts w:ascii="Consolas" w:eastAsia="Times New Roman" w:hAnsi="Consolas" w:cs="Times New Roman"/>
-          <w:color w:val="CCCCCC"/>
-          <w:kern w:val="0"/>
-          <w:sz w:val="21"/>
-          <w:szCs w:val="21"/>
-          <w14:ligatures w14:val="none"/>
-        </w:rPr>
-        <w:t xml:space="preserve"> </w:t>
-      </w:r>
-      <w:proofErr w:type="spellStart"/>
-      <w:r>
-        <w:rPr>
-          <w:rFonts w:ascii="Consolas" w:eastAsia="Times New Roman" w:hAnsi="Consolas" w:cs="Times New Roman"/>
-          <w:color w:val="CCCCCC"/>
-          <w:kern w:val="0"/>
-          <w:sz w:val="21"/>
-          <w:szCs w:val="21"/>
-          <w14:ligatures w14:val="none"/>
-        </w:rPr>
-        <w:t>itaque</w:t>
-      </w:r>
-      <w:proofErr w:type="spellEnd"/>
-      <w:r>
-        <w:rPr>
-          <w:rFonts w:ascii="Consolas" w:eastAsia="Times New Roman" w:hAnsi="Consolas" w:cs="Times New Roman"/>
-          <w:color w:val="CCCCCC"/>
-          <w:kern w:val="0"/>
-          <w:sz w:val="21"/>
-          <w:szCs w:val="21"/>
-          <w14:ligatures w14:val="none"/>
-        </w:rPr>
-        <w:t xml:space="preserve"> </w:t>
-      </w:r>
-      <w:proofErr w:type="spellStart"/>
-      <w:r>
-        <w:rPr>
-          <w:rFonts w:ascii="Consolas" w:eastAsia="Times New Roman" w:hAnsi="Consolas" w:cs="Times New Roman"/>
-          <w:color w:val="CCCCCC"/>
-          <w:kern w:val="0"/>
-          <w:sz w:val="21"/>
-          <w:szCs w:val="21"/>
-          <w14:ligatures w14:val="none"/>
-        </w:rPr>
-        <w:t>atque</w:t>
-      </w:r>
-      <w:proofErr w:type="spellEnd"/>
-      <w:r>
-        <w:rPr>
-          <w:rFonts w:ascii="Consolas" w:eastAsia="Times New Roman" w:hAnsi="Consolas" w:cs="Times New Roman"/>
-          <w:color w:val="CCCCCC"/>
-          <w:kern w:val="0"/>
-          <w:sz w:val="21"/>
-          <w:szCs w:val="21"/>
-          <w14:ligatures w14:val="none"/>
-        </w:rPr>
-        <w:t xml:space="preserve"> </w:t>
-      </w:r>
-      <w:proofErr w:type="spellStart"/>
-      <w:r>
-        <w:rPr>
-          <w:rFonts w:ascii="Consolas" w:eastAsia="Times New Roman" w:hAnsi="Consolas" w:cs="Times New Roman"/>
-          <w:color w:val="CCCCCC"/>
-          <w:kern w:val="0"/>
-          <w:sz w:val="21"/>
-          <w:szCs w:val="21"/>
-          <w14:ligatures w14:val="none"/>
-        </w:rPr>
-        <w:t>eum</w:t>
-      </w:r>
-      <w:proofErr w:type="spellEnd"/>
-      <w:r>
-        <w:rPr>
-          <w:rFonts w:ascii="Consolas" w:eastAsia="Times New Roman" w:hAnsi="Consolas" w:cs="Times New Roman"/>
-          <w:color w:val="CCCCCC"/>
-          <w:kern w:val="0"/>
-          <w:sz w:val="21"/>
-          <w:szCs w:val="21"/>
-          <w14:ligatures w14:val="none"/>
-        </w:rPr>
-        <w:t xml:space="preserve"> rerum </w:t>
-      </w:r>
-      <w:proofErr w:type="spellStart"/>
-      <w:r>
-        <w:rPr>
-          <w:rFonts w:ascii="Consolas" w:eastAsia="Times New Roman" w:hAnsi="Consolas" w:cs="Times New Roman"/>
-          <w:color w:val="CCCCCC"/>
-          <w:kern w:val="0"/>
-          <w:sz w:val="21"/>
-          <w:szCs w:val="21"/>
-          <w14:ligatures w14:val="none"/>
-        </w:rPr>
-        <w:t>velit</w:t>
-      </w:r>
-      <w:proofErr w:type="spellEnd"/>
-      <w:r>
-        <w:rPr>
-          <w:rFonts w:ascii="Consolas" w:eastAsia="Times New Roman" w:hAnsi="Consolas" w:cs="Times New Roman"/>
-          <w:color w:val="CCCCCC"/>
-          <w:kern w:val="0"/>
-          <w:sz w:val="21"/>
-          <w:szCs w:val="21"/>
-          <w14:ligatures w14:val="none"/>
-        </w:rPr>
-        <w:t xml:space="preserve"> </w:t>
-      </w:r>
-      <w:proofErr w:type="spellStart"/>
-      <w:r>
-        <w:rPr>
-          <w:rFonts w:ascii="Consolas" w:eastAsia="Times New Roman" w:hAnsi="Consolas" w:cs="Times New Roman"/>
-          <w:color w:val="CCCCCC"/>
-          <w:kern w:val="0"/>
-          <w:sz w:val="21"/>
-          <w:szCs w:val="21"/>
-          <w14:ligatures w14:val="none"/>
-        </w:rPr>
-        <w:t>veniam</w:t>
-      </w:r>
-      <w:proofErr w:type="spellEnd"/>
-      <w:r>
-        <w:rPr>
-          <w:rFonts w:ascii="Consolas" w:eastAsia="Times New Roman" w:hAnsi="Consolas" w:cs="Times New Roman"/>
-          <w:color w:val="CCCCCC"/>
-          <w:kern w:val="0"/>
-          <w:sz w:val="21"/>
-          <w:szCs w:val="21"/>
-          <w14:ligatures w14:val="none"/>
-        </w:rPr>
-        <w:t xml:space="preserve">, ratione </w:t>
-      </w:r>
-      <w:proofErr w:type="spellStart"/>
-      <w:r>
-        <w:rPr>
-          <w:rFonts w:ascii="Consolas" w:eastAsia="Times New Roman" w:hAnsi="Consolas" w:cs="Times New Roman"/>
-          <w:color w:val="CCCCCC"/>
-          <w:kern w:val="0"/>
-          <w:sz w:val="21"/>
-          <w:szCs w:val="21"/>
-          <w14:ligatures w14:val="none"/>
-        </w:rPr>
-        <w:t>architecto</w:t>
-      </w:r>
-      <w:proofErr w:type="spellEnd"/>
-      <w:r>
-        <w:rPr>
-          <w:rFonts w:ascii="Consolas" w:eastAsia="Times New Roman" w:hAnsi="Consolas" w:cs="Times New Roman"/>
-          <w:color w:val="CCCCCC"/>
-          <w:kern w:val="0"/>
-          <w:sz w:val="21"/>
-          <w:szCs w:val="21"/>
-          <w14:ligatures w14:val="none"/>
-        </w:rPr>
-        <w:t xml:space="preserve">, </w:t>
-      </w:r>
-      <w:proofErr w:type="spellStart"/>
-      <w:r>
-        <w:rPr>
-          <w:rFonts w:ascii="Consolas" w:eastAsia="Times New Roman" w:hAnsi="Consolas" w:cs="Times New Roman"/>
-          <w:color w:val="CCCCCC"/>
-          <w:kern w:val="0"/>
-          <w:sz w:val="21"/>
-          <w:szCs w:val="21"/>
-          <w14:ligatures w14:val="none"/>
-        </w:rPr>
-        <w:t>officiis</w:t>
-      </w:r>
-      <w:proofErr w:type="spellEnd"/>
-      <w:r>
-        <w:rPr>
-          <w:rFonts w:ascii="Consolas" w:eastAsia="Times New Roman" w:hAnsi="Consolas" w:cs="Times New Roman"/>
-          <w:color w:val="CCCCCC"/>
-          <w:kern w:val="0"/>
-          <w:sz w:val="21"/>
-          <w:szCs w:val="21"/>
-          <w14:ligatures w14:val="none"/>
-        </w:rPr>
-        <w:t xml:space="preserve"> ab </w:t>
-      </w:r>
-      <w:proofErr w:type="spellStart"/>
-      <w:r>
-        <w:rPr>
-          <w:rFonts w:ascii="Consolas" w:eastAsia="Times New Roman" w:hAnsi="Consolas" w:cs="Times New Roman"/>
-          <w:color w:val="CCCCCC"/>
-          <w:kern w:val="0"/>
-          <w:sz w:val="21"/>
-          <w:szCs w:val="21"/>
-          <w14:ligatures w14:val="none"/>
-        </w:rPr>
-        <w:t>impedit</w:t>
-      </w:r>
-      <w:proofErr w:type="spellEnd"/>
-      <w:r>
-        <w:rPr>
-          <w:rFonts w:ascii="Consolas" w:eastAsia="Times New Roman" w:hAnsi="Consolas" w:cs="Times New Roman"/>
-          <w:color w:val="CCCCCC"/>
-          <w:kern w:val="0"/>
-          <w:sz w:val="21"/>
-          <w:szCs w:val="21"/>
-          <w14:ligatures w14:val="none"/>
-        </w:rPr>
-        <w:t xml:space="preserve"> </w:t>
-      </w:r>
-      <w:proofErr w:type="spellStart"/>
-      <w:r>
-        <w:rPr>
-          <w:rFonts w:ascii="Consolas" w:eastAsia="Times New Roman" w:hAnsi="Consolas" w:cs="Times New Roman"/>
-          <w:color w:val="CCCCCC"/>
-          <w:kern w:val="0"/>
-          <w:sz w:val="21"/>
-          <w:szCs w:val="21"/>
-          <w14:ligatures w14:val="none"/>
-        </w:rPr>
-        <w:t>ut</w:t>
-      </w:r>
-      <w:proofErr w:type="spellEnd"/>
-      <w:r>
-        <w:rPr>
-          <w:rFonts w:ascii="Consolas" w:eastAsia="Times New Roman" w:hAnsi="Consolas" w:cs="Times New Roman"/>
-          <w:color w:val="CCCCCC"/>
-          <w:kern w:val="0"/>
-          <w:sz w:val="21"/>
-          <w:szCs w:val="21"/>
-          <w14:ligatures w14:val="none"/>
-        </w:rPr>
-        <w:t xml:space="preserve"> </w:t>
-      </w:r>
-      <w:proofErr w:type="spellStart"/>
-      <w:r>
-        <w:rPr>
-          <w:rFonts w:ascii="Consolas" w:eastAsia="Times New Roman" w:hAnsi="Consolas" w:cs="Times New Roman"/>
-          <w:color w:val="CCCCCC"/>
-          <w:kern w:val="0"/>
-          <w:sz w:val="21"/>
-          <w:szCs w:val="21"/>
-          <w14:ligatures w14:val="none"/>
-        </w:rPr>
-        <w:t>assumenda</w:t>
-      </w:r>
-      <w:proofErr w:type="spellEnd"/>
-      <w:r>
-        <w:rPr>
-          <w:rFonts w:ascii="Consolas" w:eastAsia="Times New Roman" w:hAnsi="Consolas" w:cs="Times New Roman"/>
-          <w:color w:val="CCCCCC"/>
-          <w:kern w:val="0"/>
-          <w:sz w:val="21"/>
-          <w:szCs w:val="21"/>
-          <w14:ligatures w14:val="none"/>
-        </w:rPr>
-        <w:t xml:space="preserve"> </w:t>
-      </w:r>
-      <w:proofErr w:type="spellStart"/>
-      <w:r>
-        <w:rPr>
-          <w:rFonts w:ascii="Consolas" w:eastAsia="Times New Roman" w:hAnsi="Consolas" w:cs="Times New Roman"/>
-          <w:color w:val="CCCCCC"/>
-          <w:kern w:val="0"/>
-          <w:sz w:val="21"/>
-          <w:szCs w:val="21"/>
-          <w14:ligatures w14:val="none"/>
-        </w:rPr>
-        <w:t>quisquam</w:t>
-      </w:r>
-      <w:proofErr w:type="spellEnd"/>
-      <w:r>
-        <w:rPr>
-          <w:rFonts w:ascii="Consolas" w:eastAsia="Times New Roman" w:hAnsi="Consolas" w:cs="Times New Roman"/>
-          <w:color w:val="CCCCCC"/>
-          <w:kern w:val="0"/>
-          <w:sz w:val="21"/>
-          <w:szCs w:val="21"/>
-          <w14:ligatures w14:val="none"/>
-        </w:rPr>
-        <w:t xml:space="preserve">. Ipsum autem </w:t>
-      </w:r>
-      <w:proofErr w:type="spellStart"/>
-      <w:r>
-        <w:rPr>
-          <w:rFonts w:ascii="Consolas" w:eastAsia="Times New Roman" w:hAnsi="Consolas" w:cs="Times New Roman"/>
-          <w:color w:val="CCCCCC"/>
-          <w:kern w:val="0"/>
-          <w:sz w:val="21"/>
-          <w:szCs w:val="21"/>
-          <w14:ligatures w14:val="none"/>
-        </w:rPr>
-        <w:t>laboriosam</w:t>
-      </w:r>
-      <w:proofErr w:type="spellEnd"/>
-      <w:r>
-        <w:rPr>
-          <w:rFonts w:ascii="Consolas" w:eastAsia="Times New Roman" w:hAnsi="Consolas" w:cs="Times New Roman"/>
-          <w:color w:val="CCCCCC"/>
-          <w:kern w:val="0"/>
-          <w:sz w:val="21"/>
-          <w:szCs w:val="21"/>
-          <w14:ligatures w14:val="none"/>
-        </w:rPr>
-        <w:t xml:space="preserve"> illum nobis </w:t>
-      </w:r>
-      <w:proofErr w:type="spellStart"/>
-      <w:r>
-        <w:rPr>
-          <w:rFonts w:ascii="Consolas" w:eastAsia="Times New Roman" w:hAnsi="Consolas" w:cs="Times New Roman"/>
-          <w:color w:val="CCCCCC"/>
-          <w:kern w:val="0"/>
-          <w:sz w:val="21"/>
-          <w:szCs w:val="21"/>
-          <w14:ligatures w14:val="none"/>
-        </w:rPr>
-        <w:t>facere</w:t>
-      </w:r>
-      <w:proofErr w:type="spellEnd"/>
-      <w:r>
-        <w:rPr>
-          <w:rFonts w:ascii="Consolas" w:eastAsia="Times New Roman" w:hAnsi="Consolas" w:cs="Times New Roman"/>
-          <w:color w:val="CCCCCC"/>
-          <w:kern w:val="0"/>
-          <w:sz w:val="21"/>
-          <w:szCs w:val="21"/>
-          <w14:ligatures w14:val="none"/>
-        </w:rPr>
-        <w:t xml:space="preserve">, </w:t>
-      </w:r>
-      <w:proofErr w:type="spellStart"/>
-      <w:r>
-        <w:rPr>
-          <w:rFonts w:ascii="Consolas" w:eastAsia="Times New Roman" w:hAnsi="Consolas" w:cs="Times New Roman"/>
-          <w:color w:val="CCCCCC"/>
-          <w:kern w:val="0"/>
-          <w:sz w:val="21"/>
-          <w:szCs w:val="21"/>
-          <w14:ligatures w14:val="none"/>
-        </w:rPr>
-        <w:t>unde</w:t>
-      </w:r>
-      <w:proofErr w:type="spellEnd"/>
-      <w:r>
-        <w:rPr>
-          <w:rFonts w:ascii="Consolas" w:eastAsia="Times New Roman" w:hAnsi="Consolas" w:cs="Times New Roman"/>
-          <w:color w:val="CCCCCC"/>
-          <w:kern w:val="0"/>
-          <w:sz w:val="21"/>
-          <w:szCs w:val="21"/>
-          <w14:ligatures w14:val="none"/>
-        </w:rPr>
-        <w:t xml:space="preserve"> </w:t>
-      </w:r>
-      <w:proofErr w:type="spellStart"/>
-      <w:r>
-        <w:rPr>
-          <w:rFonts w:ascii="Consolas" w:eastAsia="Times New Roman" w:hAnsi="Consolas" w:cs="Times New Roman"/>
-          <w:color w:val="CCCCCC"/>
-          <w:kern w:val="0"/>
-          <w:sz w:val="21"/>
-          <w:szCs w:val="21"/>
-          <w14:ligatures w14:val="none"/>
-        </w:rPr>
-        <w:t>ea</w:t>
-      </w:r>
-      <w:proofErr w:type="spellEnd"/>
-      <w:r>
-        <w:rPr>
-          <w:rFonts w:ascii="Consolas" w:eastAsia="Times New Roman" w:hAnsi="Consolas" w:cs="Times New Roman"/>
-          <w:color w:val="CCCCCC"/>
-          <w:kern w:val="0"/>
-          <w:sz w:val="21"/>
-          <w:szCs w:val="21"/>
-          <w14:ligatures w14:val="none"/>
-        </w:rPr>
-        <w:t xml:space="preserve">, </w:t>
-      </w:r>
-      <w:proofErr w:type="spellStart"/>
-      <w:r>
-        <w:rPr>
-          <w:rFonts w:ascii="Consolas" w:eastAsia="Times New Roman" w:hAnsi="Consolas" w:cs="Times New Roman"/>
-          <w:color w:val="CCCCCC"/>
-          <w:kern w:val="0"/>
-          <w:sz w:val="21"/>
-          <w:szCs w:val="21"/>
-          <w14:ligatures w14:val="none"/>
-        </w:rPr>
-        <w:t>aut</w:t>
-      </w:r>
-      <w:proofErr w:type="spellEnd"/>
-      <w:r>
-        <w:rPr>
-          <w:rFonts w:ascii="Consolas" w:eastAsia="Times New Roman" w:hAnsi="Consolas" w:cs="Times New Roman"/>
-          <w:color w:val="CCCCCC"/>
-          <w:kern w:val="0"/>
-          <w:sz w:val="21"/>
-          <w:szCs w:val="21"/>
-          <w14:ligatures w14:val="none"/>
-        </w:rPr>
-        <w:t xml:space="preserve"> </w:t>
-      </w:r>
-      <w:proofErr w:type="spellStart"/>
-      <w:r>
-        <w:rPr>
-          <w:rFonts w:ascii="Consolas" w:eastAsia="Times New Roman" w:hAnsi="Consolas" w:cs="Times New Roman"/>
-          <w:color w:val="CCCCCC"/>
-          <w:kern w:val="0"/>
-          <w:sz w:val="21"/>
-          <w:szCs w:val="21"/>
-          <w14:ligatures w14:val="none"/>
-        </w:rPr>
-        <w:t>nesciunt</w:t>
-      </w:r>
-      <w:proofErr w:type="spellEnd"/>
-      <w:r>
-        <w:rPr>
-          <w:rFonts w:ascii="Consolas" w:eastAsia="Times New Roman" w:hAnsi="Consolas" w:cs="Times New Roman"/>
-          <w:color w:val="CCCCCC"/>
-          <w:kern w:val="0"/>
-          <w:sz w:val="21"/>
-          <w:szCs w:val="21"/>
-          <w14:ligatures w14:val="none"/>
-        </w:rPr>
-        <w:t xml:space="preserve"> </w:t>
-      </w:r>
-      <w:proofErr w:type="spellStart"/>
-      <w:r>
-        <w:rPr>
-          <w:rFonts w:ascii="Consolas" w:eastAsia="Times New Roman" w:hAnsi="Consolas" w:cs="Times New Roman"/>
-          <w:color w:val="CCCCCC"/>
-          <w:kern w:val="0"/>
-          <w:sz w:val="21"/>
-          <w:szCs w:val="21"/>
-          <w14:ligatures w14:val="none"/>
-        </w:rPr>
-        <w:t>eius</w:t>
-      </w:r>
-      <w:proofErr w:type="spellEnd"/>
-      <w:r>
-        <w:rPr>
-          <w:rFonts w:ascii="Consolas" w:eastAsia="Times New Roman" w:hAnsi="Consolas" w:cs="Times New Roman"/>
-          <w:color w:val="CCCCCC"/>
-          <w:kern w:val="0"/>
-          <w:sz w:val="21"/>
-          <w:szCs w:val="21"/>
-          <w14:ligatures w14:val="none"/>
-        </w:rPr>
-        <w:t xml:space="preserve">, a </w:t>
-      </w:r>
-      <w:proofErr w:type="spellStart"/>
-      <w:r>
-        <w:rPr>
-          <w:rFonts w:ascii="Consolas" w:eastAsia="Times New Roman" w:hAnsi="Consolas" w:cs="Times New Roman"/>
-          <w:color w:val="CCCCCC"/>
-          <w:kern w:val="0"/>
-          <w:sz w:val="21"/>
-          <w:szCs w:val="21"/>
-          <w14:ligatures w14:val="none"/>
-        </w:rPr>
-        <w:t>voluptas</w:t>
-      </w:r>
-      <w:proofErr w:type="spellEnd"/>
-      <w:r>
-        <w:rPr>
-          <w:rFonts w:ascii="Consolas" w:eastAsia="Times New Roman" w:hAnsi="Consolas" w:cs="Times New Roman"/>
-          <w:color w:val="CCCCCC"/>
-          <w:kern w:val="0"/>
-          <w:sz w:val="21"/>
-          <w:szCs w:val="21"/>
-          <w14:ligatures w14:val="none"/>
-        </w:rPr>
-        <w:t xml:space="preserve"> non </w:t>
-      </w:r>
-      <w:proofErr w:type="spellStart"/>
-      <w:r>
-        <w:rPr>
-          <w:rFonts w:ascii="Consolas" w:eastAsia="Times New Roman" w:hAnsi="Consolas" w:cs="Times New Roman"/>
-          <w:color w:val="CCCCCC"/>
-          <w:kern w:val="0"/>
-          <w:sz w:val="21"/>
-          <w:szCs w:val="21"/>
-          <w14:ligatures w14:val="none"/>
-        </w:rPr>
-        <w:t>iste</w:t>
-      </w:r>
-      <w:proofErr w:type="spellEnd"/>
-      <w:r>
-        <w:rPr>
-          <w:rFonts w:ascii="Consolas" w:eastAsia="Times New Roman" w:hAnsi="Consolas" w:cs="Times New Roman"/>
-          <w:color w:val="CCCCCC"/>
-          <w:kern w:val="0"/>
-          <w:sz w:val="21"/>
-          <w:szCs w:val="21"/>
-          <w14:ligatures w14:val="none"/>
-        </w:rPr>
-        <w:t xml:space="preserve"> </w:t>
-      </w:r>
-      <w:proofErr w:type="spellStart"/>
-      <w:r>
-        <w:rPr>
-          <w:rFonts w:ascii="Consolas" w:eastAsia="Times New Roman" w:hAnsi="Consolas" w:cs="Times New Roman"/>
-          <w:color w:val="CCCCCC"/>
-          <w:kern w:val="0"/>
-          <w:sz w:val="21"/>
-          <w:szCs w:val="21"/>
-          <w14:ligatures w14:val="none"/>
-        </w:rPr>
-        <w:t>consequatur</w:t>
-      </w:r>
-      <w:proofErr w:type="spellEnd"/>
-      <w:r>
-        <w:rPr>
-          <w:rFonts w:ascii="Consolas" w:eastAsia="Times New Roman" w:hAnsi="Consolas" w:cs="Times New Roman"/>
-          <w:color w:val="CCCCCC"/>
-          <w:kern w:val="0"/>
-          <w:sz w:val="21"/>
-          <w:szCs w:val="21"/>
-          <w14:ligatures w14:val="none"/>
-        </w:rPr>
-        <w:t xml:space="preserve"> </w:t>
-      </w:r>
-      <w:proofErr w:type="spellStart"/>
-      <w:r>
-        <w:rPr>
-          <w:rFonts w:ascii="Consolas" w:eastAsia="Times New Roman" w:hAnsi="Consolas" w:cs="Times New Roman"/>
-          <w:color w:val="CCCCCC"/>
-          <w:kern w:val="0"/>
-          <w:sz w:val="21"/>
-          <w:szCs w:val="21"/>
-          <w14:ligatures w14:val="none"/>
-        </w:rPr>
-        <w:t>soluta</w:t>
-      </w:r>
-      <w:proofErr w:type="spellEnd"/>
-      <w:r>
-        <w:rPr>
-          <w:rFonts w:ascii="Consolas" w:eastAsia="Times New Roman" w:hAnsi="Consolas" w:cs="Times New Roman"/>
-          <w:color w:val="CCCCCC"/>
-          <w:kern w:val="0"/>
-          <w:sz w:val="21"/>
-          <w:szCs w:val="21"/>
-          <w14:ligatures w14:val="none"/>
-        </w:rPr>
-        <w:t xml:space="preserve"> </w:t>
-      </w:r>
-      <w:proofErr w:type="spellStart"/>
-      <w:r>
-        <w:rPr>
-          <w:rFonts w:ascii="Consolas" w:eastAsia="Times New Roman" w:hAnsi="Consolas" w:cs="Times New Roman"/>
-          <w:color w:val="CCCCCC"/>
-          <w:kern w:val="0"/>
-          <w:sz w:val="21"/>
-          <w:szCs w:val="21"/>
-          <w14:ligatures w14:val="none"/>
-        </w:rPr>
-        <w:t>molestiae</w:t>
-      </w:r>
-      <w:proofErr w:type="spellEnd"/>
-      <w:r>
-        <w:rPr>
-          <w:rFonts w:ascii="Consolas" w:eastAsia="Times New Roman" w:hAnsi="Consolas" w:cs="Times New Roman"/>
-          <w:color w:val="CCCCCC"/>
-          <w:kern w:val="0"/>
-          <w:sz w:val="21"/>
-          <w:szCs w:val="21"/>
-          <w14:ligatures w14:val="none"/>
-        </w:rPr>
-        <w:t xml:space="preserve"> </w:t>
-      </w:r>
-      <w:proofErr w:type="spellStart"/>
-      <w:r>
-        <w:rPr>
-          <w:rFonts w:ascii="Consolas" w:eastAsia="Times New Roman" w:hAnsi="Consolas" w:cs="Times New Roman"/>
-          <w:color w:val="CCCCCC"/>
-          <w:kern w:val="0"/>
-          <w:sz w:val="21"/>
-          <w:szCs w:val="21"/>
-          <w14:ligatures w14:val="none"/>
-        </w:rPr>
-        <w:t>doloribus</w:t>
-      </w:r>
-      <w:proofErr w:type="spellEnd"/>
-      <w:r>
-        <w:rPr>
-          <w:rFonts w:ascii="Consolas" w:eastAsia="Times New Roman" w:hAnsi="Consolas" w:cs="Times New Roman"/>
-          <w:color w:val="CCCCCC"/>
-          <w:kern w:val="0"/>
-          <w:sz w:val="21"/>
-          <w:szCs w:val="21"/>
-          <w14:ligatures w14:val="none"/>
-        </w:rPr>
-        <w:t xml:space="preserve"> </w:t>
-      </w:r>
-      <w:proofErr w:type="spellStart"/>
-      <w:r>
-        <w:rPr>
-          <w:rFonts w:ascii="Consolas" w:eastAsia="Times New Roman" w:hAnsi="Consolas" w:cs="Times New Roman"/>
-          <w:color w:val="CCCCCC"/>
-          <w:kern w:val="0"/>
-          <w:sz w:val="21"/>
-          <w:szCs w:val="21"/>
-          <w14:ligatures w14:val="none"/>
-        </w:rPr>
-        <w:t>quae</w:t>
-      </w:r>
-      <w:proofErr w:type="spellEnd"/>
-      <w:r>
-        <w:rPr>
-          <w:rFonts w:ascii="Consolas" w:eastAsia="Times New Roman" w:hAnsi="Consolas" w:cs="Times New Roman"/>
-          <w:color w:val="CCCCCC"/>
-          <w:kern w:val="0"/>
-          <w:sz w:val="21"/>
-          <w:szCs w:val="21"/>
-          <w14:ligatures w14:val="none"/>
-        </w:rPr>
-        <w:t xml:space="preserve"> </w:t>
-      </w:r>
-      <w:proofErr w:type="spellStart"/>
-      <w:r>
-        <w:rPr>
-          <w:rFonts w:ascii="Consolas" w:eastAsia="Times New Roman" w:hAnsi="Consolas" w:cs="Times New Roman"/>
-          <w:color w:val="CCCCCC"/>
-          <w:kern w:val="0"/>
-          <w:sz w:val="21"/>
-          <w:szCs w:val="21"/>
-          <w14:ligatures w14:val="none"/>
-        </w:rPr>
-        <w:t>esse</w:t>
-      </w:r>
-      <w:proofErr w:type="spellEnd"/>
-      <w:r>
-        <w:rPr>
-          <w:rFonts w:ascii="Consolas" w:eastAsia="Times New Roman" w:hAnsi="Consolas" w:cs="Times New Roman"/>
-          <w:color w:val="CCCCCC"/>
-          <w:kern w:val="0"/>
-          <w:sz w:val="21"/>
-          <w:szCs w:val="21"/>
-          <w14:ligatures w14:val="none"/>
-        </w:rPr>
-        <w:t xml:space="preserve"> </w:t>
-      </w:r>
-      <w:proofErr w:type="spellStart"/>
-      <w:r>
-        <w:rPr>
-          <w:rFonts w:ascii="Consolas" w:eastAsia="Times New Roman" w:hAnsi="Consolas" w:cs="Times New Roman"/>
-          <w:color w:val="CCCCCC"/>
-          <w:kern w:val="0"/>
-          <w:sz w:val="21"/>
-          <w:szCs w:val="21"/>
-          <w14:ligatures w14:val="none"/>
-        </w:rPr>
-        <w:t>iusto</w:t>
-      </w:r>
-      <w:proofErr w:type="spellEnd"/>
-      <w:r>
-        <w:rPr>
-          <w:rFonts w:ascii="Consolas" w:eastAsia="Times New Roman" w:hAnsi="Consolas" w:cs="Times New Roman"/>
-          <w:color w:val="CCCCCC"/>
-          <w:kern w:val="0"/>
-          <w:sz w:val="21"/>
-          <w:szCs w:val="21"/>
-          <w14:ligatures w14:val="none"/>
-        </w:rPr>
-        <w:t xml:space="preserve">? Vel, </w:t>
-      </w:r>
-      <w:proofErr w:type="gramStart"/>
-      <w:r>
-        <w:rPr>
-          <w:rFonts w:ascii="Consolas" w:eastAsia="Times New Roman" w:hAnsi="Consolas" w:cs="Times New Roman"/>
-          <w:color w:val="CCCCCC"/>
-          <w:kern w:val="0"/>
-          <w:sz w:val="21"/>
-          <w:szCs w:val="21"/>
-          <w14:ligatures w14:val="none"/>
-        </w:rPr>
-        <w:t>id!</w:t>
-      </w:r>
-      <w:r>
-        <w:rPr>
-          <w:rFonts w:ascii="Consolas" w:eastAsia="Times New Roman" w:hAnsi="Consolas" w:cs="Times New Roman"/>
-          <w:color w:val="808080"/>
-          <w:kern w:val="0"/>
-          <w:sz w:val="21"/>
-          <w:szCs w:val="21"/>
-          <w14:ligatures w14:val="none"/>
-        </w:rPr>
-        <w:t>&lt;</w:t>
-      </w:r>
-      <w:proofErr w:type="gramEnd"/>
-      <w:r>
-        <w:rPr>
-          <w:rFonts w:ascii="Consolas" w:eastAsia="Times New Roman" w:hAnsi="Consolas" w:cs="Times New Roman"/>
-          <w:color w:val="808080"/>
-          <w:kern w:val="0"/>
-          <w:sz w:val="21"/>
-          <w:szCs w:val="21"/>
-          <w14:ligatures w14:val="none"/>
-        </w:rPr>
-        <w:t>/</w:t>
-      </w:r>
-      <w:r>
-        <w:rPr>
-          <w:rFonts w:ascii="Consolas" w:eastAsia="Times New Roman" w:hAnsi="Consolas" w:cs="Times New Roman"/>
-          <w:color w:val="569CD6"/>
-          <w:kern w:val="0"/>
-          <w:sz w:val="21"/>
-          <w:szCs w:val="21"/>
-          <w14:ligatures w14:val="none"/>
-        </w:rPr>
-        <w:t>p</w:t>
-      </w:r>
-      <w:r>
-        <w:rPr>
-          <w:rFonts w:ascii="Consolas" w:eastAsia="Times New Roman" w:hAnsi="Consolas" w:cs="Times New Roman"/>
-          <w:color w:val="808080"/>
-          <w:kern w:val="0"/>
-          <w:sz w:val="21"/>
-          <w:szCs w:val="21"/>
-          <w14:ligatures w14:val="none"/>
-        </w:rPr>
-        <w:t>&gt;</w:t>
+          <w:color w:val="262626" w:themeColor="text1" w:themeTint="D9"/>
+        </w:rPr>
+        <w:t>&lt;div class="main"&gt;</w:t>
       </w:r>
     </w:p>
     <w:p>
       <w:pPr>
-        <w:shd w:val="clear" w:color="auto" w:fill="1F1F1F"/>
-        <w:spacing w:after="0" w:line="210" w:lineRule="atLeast"/>
-        <w:rPr>
-          <w:rFonts w:ascii="Consolas" w:eastAsia="Times New Roman" w:hAnsi="Consolas" w:cs="Times New Roman"/>
-          <w:color w:val="CCCCCC"/>
-          <w:kern w:val="0"/>
-          <w:sz w:val="21"/>
-          <w:szCs w:val="21"/>
-          <w14:ligatures w14:val="none"/>
+        <w:pStyle w:val="code"/>
+        <w:rPr>
+          <w:color w:val="262626" w:themeColor="text1" w:themeTint="D9"/>
         </w:rPr>
       </w:pPr>
     </w:p>
     <w:p>
       <w:pPr>
-        <w:shd w:val="clear" w:color="auto" w:fill="1F1F1F"/>
-        <w:spacing w:after="0" w:line="210" w:lineRule="atLeast"/>
-        <w:rPr>
-          <w:rFonts w:ascii="Consolas" w:eastAsia="Times New Roman" w:hAnsi="Consolas" w:cs="Times New Roman"/>
-          <w:color w:val="CCCCCC"/>
-          <w:kern w:val="0"/>
-          <w:sz w:val="21"/>
-          <w:szCs w:val="21"/>
-          <w14:ligatures w14:val="none"/>
+        <w:pStyle w:val="code"/>
+        <w:rPr>
+          <w:color w:val="262626" w:themeColor="text1" w:themeTint="D9"/>
         </w:rPr>
       </w:pPr>
       <w:r>
         <w:rPr>
-          <w:rFonts w:ascii="Consolas" w:eastAsia="Times New Roman" w:hAnsi="Consolas" w:cs="Times New Roman"/>
-          <w:color w:val="808080"/>
-          <w:kern w:val="0"/>
-          <w:sz w:val="21"/>
-          <w:szCs w:val="21"/>
-          <w14:ligatures w14:val="none"/>
-        </w:rPr>
-        <w:t>&lt;/</w:t>
-      </w:r>
-      <w:r>
-        <w:rPr>
-          <w:rFonts w:ascii="Consolas" w:eastAsia="Times New Roman" w:hAnsi="Consolas" w:cs="Times New Roman"/>
-          <w:color w:val="569CD6"/>
-          <w:kern w:val="0"/>
-          <w:sz w:val="21"/>
-          <w:szCs w:val="21"/>
-          <w14:ligatures w14:val="none"/>
-        </w:rPr>
-        <w:t>div</w:t>
-      </w:r>
-      <w:r>
-        <w:rPr>
-          <w:rFonts w:ascii="Consolas" w:eastAsia="Times New Roman" w:hAnsi="Consolas" w:cs="Times New Roman"/>
-          <w:color w:val="808080"/>
-          <w:kern w:val="0"/>
-          <w:sz w:val="21"/>
-          <w:szCs w:val="21"/>
-          <w14:ligatures w14:val="none"/>
-        </w:rPr>
-        <w:t>&gt;</w:t>
+          <w:color w:val="262626" w:themeColor="text1" w:themeTint="D9"/>
+        </w:rPr>
+        <w:t xml:space="preserve">&lt;p&gt;Lorem ipsum dolor, sit </w:t>
+      </w:r>
+      <w:proofErr w:type="spellStart"/>
+      <w:r>
+        <w:rPr>
+          <w:color w:val="262626" w:themeColor="text1" w:themeTint="D9"/>
+        </w:rPr>
+        <w:t>amet</w:t>
+      </w:r>
+      <w:proofErr w:type="spellEnd"/>
+      <w:r>
+        <w:rPr>
+          <w:color w:val="262626" w:themeColor="text1" w:themeTint="D9"/>
+        </w:rPr>
+        <w:t xml:space="preserve"> </w:t>
+      </w:r>
+      <w:proofErr w:type="spellStart"/>
+      <w:r>
+        <w:rPr>
+          <w:color w:val="262626" w:themeColor="text1" w:themeTint="D9"/>
+        </w:rPr>
+        <w:t>consectetur</w:t>
+      </w:r>
+      <w:proofErr w:type="spellEnd"/>
+      <w:r>
+        <w:rPr>
+          <w:color w:val="262626" w:themeColor="text1" w:themeTint="D9"/>
+        </w:rPr>
+        <w:t xml:space="preserve"> </w:t>
+      </w:r>
+      <w:proofErr w:type="spellStart"/>
+      <w:r>
+        <w:rPr>
+          <w:color w:val="262626" w:themeColor="text1" w:themeTint="D9"/>
+        </w:rPr>
+        <w:t>adipisicing</w:t>
+      </w:r>
+      <w:proofErr w:type="spellEnd"/>
+      <w:r>
+        <w:rPr>
+          <w:color w:val="262626" w:themeColor="text1" w:themeTint="D9"/>
+        </w:rPr>
+        <w:t xml:space="preserve"> </w:t>
+      </w:r>
+      <w:proofErr w:type="spellStart"/>
+      <w:r>
+        <w:rPr>
+          <w:color w:val="262626" w:themeColor="text1" w:themeTint="D9"/>
+        </w:rPr>
+        <w:t>elit</w:t>
+      </w:r>
+      <w:proofErr w:type="spellEnd"/>
+      <w:r>
+        <w:rPr>
+          <w:color w:val="262626" w:themeColor="text1" w:themeTint="D9"/>
+        </w:rPr>
+        <w:t xml:space="preserve">. </w:t>
+      </w:r>
+      <w:proofErr w:type="spellStart"/>
+      <w:r>
+        <w:rPr>
+          <w:color w:val="262626" w:themeColor="text1" w:themeTint="D9"/>
+        </w:rPr>
+        <w:t>Temporibus</w:t>
+      </w:r>
+      <w:proofErr w:type="spellEnd"/>
+      <w:r>
+        <w:rPr>
+          <w:color w:val="262626" w:themeColor="text1" w:themeTint="D9"/>
+        </w:rPr>
+        <w:t xml:space="preserve"> rem </w:t>
+      </w:r>
+      <w:proofErr w:type="spellStart"/>
+      <w:r>
+        <w:rPr>
+          <w:color w:val="262626" w:themeColor="text1" w:themeTint="D9"/>
+        </w:rPr>
+        <w:t>voluptatum</w:t>
+      </w:r>
+      <w:proofErr w:type="spellEnd"/>
+      <w:r>
+        <w:rPr>
+          <w:color w:val="262626" w:themeColor="text1" w:themeTint="D9"/>
+        </w:rPr>
+        <w:t xml:space="preserve"> </w:t>
+      </w:r>
+      <w:proofErr w:type="spellStart"/>
+      <w:r>
+        <w:rPr>
+          <w:color w:val="262626" w:themeColor="text1" w:themeTint="D9"/>
+        </w:rPr>
+        <w:t>accusantium</w:t>
+      </w:r>
+      <w:proofErr w:type="spellEnd"/>
+      <w:r>
+        <w:rPr>
+          <w:color w:val="262626" w:themeColor="text1" w:themeTint="D9"/>
+        </w:rPr>
+        <w:t xml:space="preserve"> </w:t>
+      </w:r>
+      <w:proofErr w:type="spellStart"/>
+      <w:r>
+        <w:rPr>
+          <w:color w:val="262626" w:themeColor="text1" w:themeTint="D9"/>
+        </w:rPr>
+        <w:t>itaque</w:t>
+      </w:r>
+      <w:proofErr w:type="spellEnd"/>
+      <w:r>
+        <w:rPr>
+          <w:color w:val="262626" w:themeColor="text1" w:themeTint="D9"/>
+        </w:rPr>
+        <w:t xml:space="preserve"> </w:t>
+      </w:r>
+      <w:proofErr w:type="spellStart"/>
+      <w:r>
+        <w:rPr>
+          <w:color w:val="262626" w:themeColor="text1" w:themeTint="D9"/>
+        </w:rPr>
+        <w:t>atque</w:t>
+      </w:r>
+      <w:proofErr w:type="spellEnd"/>
+      <w:r>
+        <w:rPr>
+          <w:color w:val="262626" w:themeColor="text1" w:themeTint="D9"/>
+        </w:rPr>
+        <w:t xml:space="preserve"> </w:t>
+      </w:r>
+      <w:proofErr w:type="spellStart"/>
+      <w:r>
+        <w:rPr>
+          <w:color w:val="262626" w:themeColor="text1" w:themeTint="D9"/>
+        </w:rPr>
+        <w:t>eum</w:t>
+      </w:r>
+      <w:proofErr w:type="spellEnd"/>
+      <w:r>
+        <w:rPr>
+          <w:color w:val="262626" w:themeColor="text1" w:themeTint="D9"/>
+        </w:rPr>
+        <w:t xml:space="preserve"> rerum </w:t>
+      </w:r>
+      <w:proofErr w:type="spellStart"/>
+      <w:r>
+        <w:rPr>
+          <w:color w:val="262626" w:themeColor="text1" w:themeTint="D9"/>
+        </w:rPr>
+        <w:t>velit</w:t>
+      </w:r>
+      <w:proofErr w:type="spellEnd"/>
+      <w:r>
+        <w:rPr>
+          <w:color w:val="262626" w:themeColor="text1" w:themeTint="D9"/>
+        </w:rPr>
+        <w:t xml:space="preserve"> </w:t>
+      </w:r>
+      <w:proofErr w:type="spellStart"/>
+      <w:r>
+        <w:rPr>
+          <w:color w:val="262626" w:themeColor="text1" w:themeTint="D9"/>
+        </w:rPr>
+        <w:t>veniam</w:t>
+      </w:r>
+      <w:proofErr w:type="spellEnd"/>
+      <w:r>
+        <w:rPr>
+          <w:color w:val="262626" w:themeColor="text1" w:themeTint="D9"/>
+        </w:rPr>
+        <w:t xml:space="preserve">, ratione </w:t>
+      </w:r>
+      <w:proofErr w:type="spellStart"/>
+      <w:r>
+        <w:rPr>
+          <w:color w:val="262626" w:themeColor="text1" w:themeTint="D9"/>
+        </w:rPr>
+        <w:t>architecto</w:t>
+      </w:r>
+      <w:proofErr w:type="spellEnd"/>
+      <w:r>
+        <w:rPr>
+          <w:color w:val="262626" w:themeColor="text1" w:themeTint="D9"/>
+        </w:rPr>
+        <w:t xml:space="preserve">, </w:t>
+      </w:r>
+      <w:proofErr w:type="spellStart"/>
+      <w:r>
+        <w:rPr>
+          <w:color w:val="262626" w:themeColor="text1" w:themeTint="D9"/>
+        </w:rPr>
+        <w:t>officiis</w:t>
+      </w:r>
+      <w:proofErr w:type="spellEnd"/>
+      <w:r>
+        <w:rPr>
+          <w:color w:val="262626" w:themeColor="text1" w:themeTint="D9"/>
+        </w:rPr>
+        <w:t xml:space="preserve"> ab </w:t>
+      </w:r>
+      <w:proofErr w:type="spellStart"/>
+      <w:r>
+        <w:rPr>
+          <w:color w:val="262626" w:themeColor="text1" w:themeTint="D9"/>
+        </w:rPr>
+        <w:t>impedit</w:t>
+      </w:r>
+      <w:proofErr w:type="spellEnd"/>
+      <w:r>
+        <w:rPr>
+          <w:color w:val="262626" w:themeColor="text1" w:themeTint="D9"/>
+        </w:rPr>
+        <w:t xml:space="preserve"> </w:t>
+      </w:r>
+      <w:proofErr w:type="spellStart"/>
+      <w:r>
+        <w:rPr>
+          <w:color w:val="262626" w:themeColor="text1" w:themeTint="D9"/>
+        </w:rPr>
+        <w:t>ut</w:t>
+      </w:r>
+      <w:proofErr w:type="spellEnd"/>
+      <w:r>
+        <w:rPr>
+          <w:color w:val="262626" w:themeColor="text1" w:themeTint="D9"/>
+        </w:rPr>
+        <w:t xml:space="preserve"> </w:t>
+      </w:r>
+      <w:proofErr w:type="spellStart"/>
+      <w:r>
+        <w:rPr>
+          <w:color w:val="262626" w:themeColor="text1" w:themeTint="D9"/>
+        </w:rPr>
+        <w:t>assumenda</w:t>
+      </w:r>
+      <w:proofErr w:type="spellEnd"/>
+      <w:r>
+        <w:rPr>
+          <w:color w:val="262626" w:themeColor="text1" w:themeTint="D9"/>
+        </w:rPr>
+        <w:t xml:space="preserve"> </w:t>
+      </w:r>
+      <w:proofErr w:type="spellStart"/>
+      <w:r>
+        <w:rPr>
+          <w:color w:val="262626" w:themeColor="text1" w:themeTint="D9"/>
+        </w:rPr>
+        <w:t>quisquam</w:t>
+      </w:r>
+      <w:proofErr w:type="spellEnd"/>
+      <w:r>
+        <w:rPr>
+          <w:color w:val="262626" w:themeColor="text1" w:themeTint="D9"/>
+        </w:rPr>
+        <w:t xml:space="preserve">. Ipsum autem </w:t>
+      </w:r>
+      <w:proofErr w:type="spellStart"/>
+      <w:r>
+        <w:rPr>
+          <w:color w:val="262626" w:themeColor="text1" w:themeTint="D9"/>
+        </w:rPr>
+        <w:t>laboriosam</w:t>
+      </w:r>
+      <w:proofErr w:type="spellEnd"/>
+      <w:r>
+        <w:rPr>
+          <w:color w:val="262626" w:themeColor="text1" w:themeTint="D9"/>
+        </w:rPr>
+        <w:t xml:space="preserve"> illum nobis </w:t>
+      </w:r>
+      <w:proofErr w:type="spellStart"/>
+      <w:r>
+        <w:rPr>
+          <w:color w:val="262626" w:themeColor="text1" w:themeTint="D9"/>
+        </w:rPr>
+        <w:t>facere</w:t>
+      </w:r>
+      <w:proofErr w:type="spellEnd"/>
+      <w:r>
+        <w:rPr>
+          <w:color w:val="262626" w:themeColor="text1" w:themeTint="D9"/>
+        </w:rPr>
+        <w:t xml:space="preserve">, </w:t>
+      </w:r>
+      <w:proofErr w:type="spellStart"/>
+      <w:r>
+        <w:rPr>
+          <w:color w:val="262626" w:themeColor="text1" w:themeTint="D9"/>
+        </w:rPr>
+        <w:t>unde</w:t>
+      </w:r>
+      <w:proofErr w:type="spellEnd"/>
+      <w:r>
+        <w:rPr>
+          <w:color w:val="262626" w:themeColor="text1" w:themeTint="D9"/>
+        </w:rPr>
+        <w:t xml:space="preserve"> </w:t>
+      </w:r>
+      <w:proofErr w:type="spellStart"/>
+      <w:r>
+        <w:rPr>
+          <w:color w:val="262626" w:themeColor="text1" w:themeTint="D9"/>
+        </w:rPr>
+        <w:t>ea</w:t>
+      </w:r>
+      <w:proofErr w:type="spellEnd"/>
+      <w:r>
+        <w:rPr>
+          <w:color w:val="262626" w:themeColor="text1" w:themeTint="D9"/>
+        </w:rPr>
+        <w:t xml:space="preserve">, </w:t>
+      </w:r>
+      <w:proofErr w:type="spellStart"/>
+      <w:r>
+        <w:rPr>
+          <w:color w:val="262626" w:themeColor="text1" w:themeTint="D9"/>
+        </w:rPr>
+        <w:t>aut</w:t>
+      </w:r>
+      <w:proofErr w:type="spellEnd"/>
+      <w:r>
+        <w:rPr>
+          <w:color w:val="262626" w:themeColor="text1" w:themeTint="D9"/>
+        </w:rPr>
+        <w:t xml:space="preserve"> </w:t>
+      </w:r>
+      <w:proofErr w:type="spellStart"/>
+      <w:r>
+        <w:rPr>
+          <w:color w:val="262626" w:themeColor="text1" w:themeTint="D9"/>
+        </w:rPr>
+        <w:t>nesciunt</w:t>
+      </w:r>
+      <w:proofErr w:type="spellEnd"/>
+      <w:r>
+        <w:rPr>
+          <w:color w:val="262626" w:themeColor="text1" w:themeTint="D9"/>
+        </w:rPr>
+        <w:t xml:space="preserve"> </w:t>
+      </w:r>
+      <w:proofErr w:type="spellStart"/>
+      <w:r>
+        <w:rPr>
+          <w:color w:val="262626" w:themeColor="text1" w:themeTint="D9"/>
+        </w:rPr>
+        <w:t>eius</w:t>
+      </w:r>
+      <w:proofErr w:type="spellEnd"/>
+      <w:r>
+        <w:rPr>
+          <w:color w:val="262626" w:themeColor="text1" w:themeTint="D9"/>
+        </w:rPr>
+        <w:t xml:space="preserve">, a </w:t>
+      </w:r>
+      <w:proofErr w:type="spellStart"/>
+      <w:r>
+        <w:rPr>
+          <w:color w:val="262626" w:themeColor="text1" w:themeTint="D9"/>
+        </w:rPr>
+        <w:t>voluptas</w:t>
+      </w:r>
+      <w:proofErr w:type="spellEnd"/>
+      <w:r>
+        <w:rPr>
+          <w:color w:val="262626" w:themeColor="text1" w:themeTint="D9"/>
+        </w:rPr>
+        <w:t xml:space="preserve"> non </w:t>
+      </w:r>
+      <w:proofErr w:type="spellStart"/>
+      <w:r>
+        <w:rPr>
+          <w:color w:val="262626" w:themeColor="text1" w:themeTint="D9"/>
+        </w:rPr>
+        <w:t>iste</w:t>
+      </w:r>
+      <w:proofErr w:type="spellEnd"/>
+      <w:r>
+        <w:rPr>
+          <w:color w:val="262626" w:themeColor="text1" w:themeTint="D9"/>
+        </w:rPr>
+        <w:t xml:space="preserve"> </w:t>
+      </w:r>
+      <w:proofErr w:type="spellStart"/>
+      <w:r>
+        <w:rPr>
+          <w:color w:val="262626" w:themeColor="text1" w:themeTint="D9"/>
+        </w:rPr>
+        <w:t>consequatur</w:t>
+      </w:r>
+      <w:proofErr w:type="spellEnd"/>
+      <w:r>
+        <w:rPr>
+          <w:color w:val="262626" w:themeColor="text1" w:themeTint="D9"/>
+        </w:rPr>
+        <w:t xml:space="preserve"> </w:t>
+      </w:r>
+      <w:proofErr w:type="spellStart"/>
+      <w:r>
+        <w:rPr>
+          <w:color w:val="262626" w:themeColor="text1" w:themeTint="D9"/>
+        </w:rPr>
+        <w:t>soluta</w:t>
+      </w:r>
+      <w:proofErr w:type="spellEnd"/>
+      <w:r>
+        <w:rPr>
+          <w:color w:val="262626" w:themeColor="text1" w:themeTint="D9"/>
+        </w:rPr>
+        <w:t xml:space="preserve"> </w:t>
+      </w:r>
+      <w:proofErr w:type="spellStart"/>
+      <w:r>
+        <w:rPr>
+          <w:color w:val="262626" w:themeColor="text1" w:themeTint="D9"/>
+        </w:rPr>
+        <w:t>molestiae</w:t>
+      </w:r>
+      <w:proofErr w:type="spellEnd"/>
+      <w:r>
+        <w:rPr>
+          <w:color w:val="262626" w:themeColor="text1" w:themeTint="D9"/>
+        </w:rPr>
+        <w:t xml:space="preserve"> </w:t>
+      </w:r>
+      <w:proofErr w:type="spellStart"/>
+      <w:r>
+        <w:rPr>
+          <w:color w:val="262626" w:themeColor="text1" w:themeTint="D9"/>
+        </w:rPr>
+        <w:t>doloribus</w:t>
+      </w:r>
+      <w:proofErr w:type="spellEnd"/>
+      <w:r>
+        <w:rPr>
+          <w:color w:val="262626" w:themeColor="text1" w:themeTint="D9"/>
+        </w:rPr>
+        <w:t xml:space="preserve"> </w:t>
+      </w:r>
+      <w:proofErr w:type="spellStart"/>
+      <w:r>
+        <w:rPr>
+          <w:color w:val="262626" w:themeColor="text1" w:themeTint="D9"/>
+        </w:rPr>
+        <w:t>quae</w:t>
+      </w:r>
+      <w:proofErr w:type="spellEnd"/>
+      <w:r>
+        <w:rPr>
+          <w:color w:val="262626" w:themeColor="text1" w:themeTint="D9"/>
+        </w:rPr>
+        <w:t xml:space="preserve"> </w:t>
+      </w:r>
+      <w:proofErr w:type="spellStart"/>
+      <w:r>
+        <w:rPr>
+          <w:color w:val="262626" w:themeColor="text1" w:themeTint="D9"/>
+        </w:rPr>
+        <w:t>esse</w:t>
+      </w:r>
+      <w:proofErr w:type="spellEnd"/>
+      <w:r>
+        <w:rPr>
+          <w:color w:val="262626" w:themeColor="text1" w:themeTint="D9"/>
+        </w:rPr>
+        <w:t xml:space="preserve"> </w:t>
+      </w:r>
+      <w:proofErr w:type="spellStart"/>
+      <w:r>
+        <w:rPr>
+          <w:color w:val="262626" w:themeColor="text1" w:themeTint="D9"/>
+        </w:rPr>
+        <w:t>iusto</w:t>
+      </w:r>
+      <w:proofErr w:type="spellEnd"/>
+      <w:r>
+        <w:rPr>
+          <w:color w:val="262626" w:themeColor="text1" w:themeTint="D9"/>
+        </w:rPr>
+        <w:t xml:space="preserve">? Vel, </w:t>
+      </w:r>
+      <w:proofErr w:type="gramStart"/>
+      <w:r>
+        <w:rPr>
+          <w:color w:val="262626" w:themeColor="text1" w:themeTint="D9"/>
+        </w:rPr>
+        <w:t>id!&lt;</w:t>
+      </w:r>
+      <w:proofErr w:type="gramEnd"/>
+      <w:r>
+        <w:rPr>
+          <w:color w:val="262626" w:themeColor="text1" w:themeTint="D9"/>
+        </w:rPr>
+        <w:t>/p&gt;</w:t>
       </w:r>
     </w:p>
     <w:p>
       <w:pPr>
-        <w:shd w:val="clear" w:color="auto" w:fill="1F1F1F"/>
-        <w:spacing w:after="0" w:line="210" w:lineRule="atLeast"/>
-        <w:rPr>
-          <w:rFonts w:ascii="Consolas" w:eastAsia="Times New Roman" w:hAnsi="Consolas" w:cs="Times New Roman"/>
-          <w:color w:val="CCCCCC"/>
-          <w:kern w:val="0"/>
-          <w:sz w:val="21"/>
-          <w:szCs w:val="21"/>
-          <w14:ligatures w14:val="none"/>
+        <w:pStyle w:val="code"/>
+        <w:rPr>
+          <w:color w:val="262626" w:themeColor="text1" w:themeTint="D9"/>
         </w:rPr>
       </w:pPr>
     </w:p>
     <w:p>
       <w:pPr>
-        <w:shd w:val="clear" w:color="auto" w:fill="1F1F1F"/>
-        <w:spacing w:after="0" w:line="210" w:lineRule="atLeast"/>
-        <w:rPr>
-          <w:rFonts w:ascii="Consolas" w:eastAsia="Times New Roman" w:hAnsi="Consolas" w:cs="Times New Roman"/>
-          <w:color w:val="CCCCCC"/>
-          <w:kern w:val="0"/>
-          <w:sz w:val="21"/>
-          <w:szCs w:val="21"/>
-          <w14:ligatures w14:val="none"/>
+        <w:pStyle w:val="code"/>
+        <w:rPr>
+          <w:color w:val="262626" w:themeColor="text1" w:themeTint="D9"/>
         </w:rPr>
       </w:pPr>
       <w:r>
         <w:rPr>
-          <w:rFonts w:ascii="Consolas" w:eastAsia="Times New Roman" w:hAnsi="Consolas" w:cs="Times New Roman"/>
-          <w:color w:val="CCCCCC"/>
-          <w:kern w:val="0"/>
-          <w:sz w:val="21"/>
-          <w:szCs w:val="21"/>
-          <w14:ligatures w14:val="none"/>
-        </w:rPr>
-        <w:t xml:space="preserve">    </w:t>
+          <w:color w:val="262626" w:themeColor="text1" w:themeTint="D9"/>
+        </w:rPr>
+        <w:t xml:space="preserve">&lt;/div&gt;   </w:t>
       </w:r>
     </w:p>
     <w:p>
       <w:pPr>
-        <w:shd w:val="clear" w:color="auto" w:fill="1F1F1F"/>
-        <w:spacing w:after="0" w:line="210" w:lineRule="atLeast"/>
-        <w:rPr>
-          <w:rFonts w:ascii="Consolas" w:eastAsia="Times New Roman" w:hAnsi="Consolas" w:cs="Times New Roman"/>
-          <w:color w:val="CCCCCC"/>
-          <w:kern w:val="0"/>
-          <w:sz w:val="21"/>
-          <w:szCs w:val="21"/>
-          <w14:ligatures w14:val="none"/>
+        <w:pStyle w:val="code"/>
+        <w:rPr>
+          <w:color w:val="262626" w:themeColor="text1" w:themeTint="D9"/>
         </w:rPr>
       </w:pPr>
       <w:r>
         <w:rPr>
-          <w:rFonts w:ascii="Consolas" w:eastAsia="Times New Roman" w:hAnsi="Consolas" w:cs="Times New Roman"/>
-          <w:color w:val="808080"/>
-          <w:kern w:val="0"/>
-          <w:sz w:val="21"/>
-          <w:szCs w:val="21"/>
-          <w14:ligatures w14:val="none"/>
-        </w:rPr>
-        <w:t>&lt;/</w:t>
-      </w:r>
-      <w:r>
-        <w:rPr>
-          <w:rFonts w:ascii="Consolas" w:eastAsia="Times New Roman" w:hAnsi="Consolas" w:cs="Times New Roman"/>
-          <w:color w:val="569CD6"/>
-          <w:kern w:val="0"/>
-          <w:sz w:val="21"/>
-          <w:szCs w:val="21"/>
-          <w14:ligatures w14:val="none"/>
-        </w:rPr>
-        <w:t>body</w:t>
-      </w:r>
-      <w:r>
-        <w:rPr>
-          <w:rFonts w:ascii="Consolas" w:eastAsia="Times New Roman" w:hAnsi="Consolas" w:cs="Times New Roman"/>
-          <w:color w:val="808080"/>
-          <w:kern w:val="0"/>
-          <w:sz w:val="21"/>
-          <w:szCs w:val="21"/>
-          <w14:ligatures w14:val="none"/>
-        </w:rPr>
-        <w:t>&gt;</w:t>
+          <w:color w:val="262626" w:themeColor="text1" w:themeTint="D9"/>
+        </w:rPr>
+        <w:t>&lt;/body&gt;</w:t>
       </w:r>
     </w:p>
-    <w:p/>
+    <w:p>
+      <w:pPr>
+        <w:rPr>
+          <w:color w:val="262626" w:themeColor="text1" w:themeTint="D9"/>
+        </w:rPr>
+      </w:pPr>
+    </w:p>
     <w:p>
       <w:pPr>
         <w:pStyle w:val="Heading1"/>

</xml_diff>